<commit_message>
Update Notas de release V1
</commit_message>
<xml_diff>
--- a/Documentacion/Release V1/Gestión de la configuración.docx
+++ b/Documentacion/Release V1/Gestión de la configuración.docx
@@ -1,6 +1,6 @@
 
 <file path=word/document.xml><?xml version="1.0" encoding="utf-8"?>
-<w:document xmlns:wpc="http://schemas.microsoft.com/office/word/2010/wordprocessingCanvas" xmlns:mc="http://schemas.openxmlformats.org/markup-compatibility/2006" xmlns:o="urn:schemas-microsoft-com:office:office" xmlns:r="http://schemas.openxmlformats.org/officeDocument/2006/relationships" xmlns:m="http://schemas.openxmlformats.org/officeDocument/2006/math" xmlns:v="urn:schemas-microsoft-com:vml" xmlns:wp14="http://schemas.microsoft.com/office/word/2010/wordprocessingDrawing" xmlns:wp="http://schemas.openxmlformats.org/drawingml/2006/wordprocessingDrawing" xmlns:w10="urn:schemas-microsoft-com:office:word" xmlns:w="http://schemas.openxmlformats.org/wordprocessingml/2006/main" xmlns:w14="http://schemas.microsoft.com/office/word/2010/wordml" xmlns:w15="http://schemas.microsoft.com/office/word/2012/wordml" xmlns:wpg="http://schemas.microsoft.com/office/word/2010/wordprocessingGroup" xmlns:wpi="http://schemas.microsoft.com/office/word/2010/wordprocessingInk" xmlns:wne="http://schemas.microsoft.com/office/word/2006/wordml" xmlns:wps="http://schemas.microsoft.com/office/word/2010/wordprocessingShape" mc:Ignorable="w14 w15 wp14">
+<w:document xmlns:wpc="http://schemas.microsoft.com/office/word/2010/wordprocessingCanvas" xmlns:cx="http://schemas.microsoft.com/office/drawing/2014/chartex" xmlns:cx1="http://schemas.microsoft.com/office/drawing/2015/9/8/chartex" xmlns:cx2="http://schemas.microsoft.com/office/drawing/2015/10/21/chartex" xmlns:cx3="http://schemas.microsoft.com/office/drawing/2016/5/9/chartex" xmlns:cx4="http://schemas.microsoft.com/office/drawing/2016/5/10/chartex" xmlns:cx5="http://schemas.microsoft.com/office/drawing/2016/5/11/chartex" xmlns:cx6="http://schemas.microsoft.com/office/drawing/2016/5/12/chartex" xmlns:cx7="http://schemas.microsoft.com/office/drawing/2016/5/13/chartex" xmlns:cx8="http://schemas.microsoft.com/office/drawing/2016/5/14/chartex" xmlns:mc="http://schemas.openxmlformats.org/markup-compatibility/2006" xmlns:aink="http://schemas.microsoft.com/office/drawing/2016/ink" xmlns:am3d="http://schemas.microsoft.com/office/drawing/2017/model3d" xmlns:o="urn:schemas-microsoft-com:office:office" xmlns:r="http://schemas.openxmlformats.org/officeDocument/2006/relationships" xmlns:m="http://schemas.openxmlformats.org/officeDocument/2006/math" xmlns:v="urn:schemas-microsoft-com:vml" xmlns:wp14="http://schemas.microsoft.com/office/word/2010/wordprocessingDrawing" xmlns:wp="http://schemas.openxmlformats.org/drawingml/2006/wordprocessingDrawing" xmlns:w10="urn:schemas-microsoft-com:office:word" xmlns:w="http://schemas.openxmlformats.org/wordprocessingml/2006/main" xmlns:w14="http://schemas.microsoft.com/office/word/2010/wordml" xmlns:w15="http://schemas.microsoft.com/office/word/2012/wordml" xmlns:w16cex="http://schemas.microsoft.com/office/word/2018/wordml/cex" xmlns:w16cid="http://schemas.microsoft.com/office/word/2016/wordml/cid" xmlns:w16="http://schemas.microsoft.com/office/word/2018/wordml" xmlns:w16se="http://schemas.microsoft.com/office/word/2015/wordml/symex" xmlns:wpg="http://schemas.microsoft.com/office/word/2010/wordprocessingGroup" xmlns:wpi="http://schemas.microsoft.com/office/word/2010/wordprocessingInk" xmlns:wne="http://schemas.microsoft.com/office/word/2006/wordml" xmlns:wps="http://schemas.microsoft.com/office/word/2010/wordprocessingShape" mc:Ignorable="w14 w15 w16se w16cid w16 w16cex wp14">
   <w:body>
     <w:p>
       <w:pPr>
@@ -14,7 +14,6 @@
           <w:lang w:val="es-AR"/>
         </w:rPr>
       </w:pPr>
-      <w:bookmarkStart w:id="0" w:name="_GoBack"/>
       <w:r>
         <w:rPr>
           <w:rFonts w:asciiTheme="majorHAnsi" w:hAnsiTheme="majorHAnsi" w:cstheme="majorHAnsi"/>
@@ -28,7 +27,6 @@
         <w:t>Gestión de la configuración</w:t>
       </w:r>
     </w:p>
-    <w:bookmarkEnd w:id="0"/>
     <w:p>
       <w:pPr>
         <w:jc w:val="both"/>
@@ -198,16 +196,8 @@
         <w:rPr>
           <w:lang w:val="es-AR"/>
         </w:rPr>
-        <w:t xml:space="preserve">Sprint </w:t>
-      </w:r>
-      <w:proofErr w:type="spellStart"/>
-      <w:r>
-        <w:rPr>
-          <w:lang w:val="es-AR"/>
-        </w:rPr>
-        <w:t>Planning</w:t>
-      </w:r>
-      <w:proofErr w:type="spellEnd"/>
+        <w:t>Sprint Planning</w:t>
+      </w:r>
     </w:p>
     <w:p>
       <w:pPr>
@@ -225,16 +215,8 @@
         <w:rPr>
           <w:lang w:val="es-AR"/>
         </w:rPr>
-        <w:t xml:space="preserve">Sprint </w:t>
-      </w:r>
-      <w:proofErr w:type="spellStart"/>
-      <w:r>
-        <w:rPr>
-          <w:lang w:val="es-AR"/>
-        </w:rPr>
-        <w:t>restrospective</w:t>
-      </w:r>
-      <w:proofErr w:type="spellEnd"/>
+        <w:t>Sprint restrospective</w:t>
+      </w:r>
     </w:p>
     <w:p>
       <w:pPr>
@@ -271,16 +253,8 @@
         <w:rPr>
           <w:lang w:val="es-AR"/>
         </w:rPr>
-        <w:t xml:space="preserve">documentación de </w:t>
-      </w:r>
-      <w:proofErr w:type="spellStart"/>
-      <w:r>
-        <w:rPr>
-          <w:lang w:val="es-AR"/>
-        </w:rPr>
-        <w:t>testing</w:t>
-      </w:r>
-      <w:proofErr w:type="spellEnd"/>
+        <w:t>documentación de testing</w:t>
+      </w:r>
     </w:p>
     <w:p>
       <w:pPr>
@@ -321,21 +295,7 @@
         <w:rPr>
           <w:lang w:val="es-AR"/>
         </w:rPr>
-        <w:t xml:space="preserve">El control de versionado se realiza utilizando </w:t>
-      </w:r>
-      <w:proofErr w:type="spellStart"/>
-      <w:r>
-        <w:rPr>
-          <w:lang w:val="es-AR"/>
-        </w:rPr>
-        <w:t>github</w:t>
-      </w:r>
-      <w:proofErr w:type="spellEnd"/>
-      <w:r>
-        <w:rPr>
-          <w:lang w:val="es-AR"/>
-        </w:rPr>
-        <w:t xml:space="preserve">: </w:t>
+        <w:t xml:space="preserve">El control de versionado se realiza utilizando github: </w:t>
       </w:r>
       <w:hyperlink r:id="rId5" w:history="1">
         <w:r>
@@ -599,7 +559,19 @@
         <w:rPr>
           <w:lang w:val="es-AR"/>
         </w:rPr>
-        <w:t>la nomenclatura VX.S:</w:t>
+        <w:t>la nomenclatura VX.S</w:t>
+      </w:r>
+      <w:r>
+        <w:rPr>
+          <w:lang w:val="es-AR"/>
+        </w:rPr>
+        <w:t>.a</w:t>
+      </w:r>
+      <w:r>
+        <w:rPr>
+          <w:lang w:val="es-AR"/>
+        </w:rPr>
+        <w:t>:</w:t>
       </w:r>
     </w:p>
     <w:p>
@@ -655,19 +627,35 @@
         </w:rPr>
         <w:t xml:space="preserve">S: </w:t>
       </w:r>
-      <w:proofErr w:type="spellStart"/>
-      <w:r>
-        <w:rPr>
-          <w:lang w:val="es-AR"/>
-        </w:rPr>
-        <w:t>numero</w:t>
-      </w:r>
-      <w:proofErr w:type="spellEnd"/>
+      <w:r>
+        <w:rPr>
+          <w:lang w:val="es-AR"/>
+        </w:rPr>
+        <w:t>número</w:t>
+      </w:r>
       <w:r>
         <w:rPr>
           <w:lang w:val="es-AR"/>
         </w:rPr>
         <w:t xml:space="preserve"> de sprint donde se realiza la nueva implementación o mejora</w:t>
+      </w:r>
+    </w:p>
+    <w:p>
+      <w:pPr>
+        <w:pStyle w:val="Prrafodelista"/>
+        <w:numPr>
+          <w:ilvl w:val="2"/>
+          <w:numId w:val="2"/>
+        </w:numPr>
+        <w:rPr>
+          <w:lang w:val="es-AR"/>
+        </w:rPr>
+      </w:pPr>
+      <w:r>
+        <w:rPr>
+          <w:lang w:val="es-AR"/>
+        </w:rPr>
+        <w:t>a: corrección realizada sobre la publicación actual</w:t>
       </w:r>
     </w:p>
     <w:p>
@@ -718,63 +706,7 @@
         <w:rPr>
           <w:lang w:val="es-AR"/>
         </w:rPr>
-        <w:t xml:space="preserve">La implementación de </w:t>
-      </w:r>
-      <w:proofErr w:type="spellStart"/>
-      <w:r>
-        <w:rPr>
-          <w:lang w:val="es-AR"/>
-        </w:rPr>
-        <w:t>build</w:t>
-      </w:r>
-      <w:proofErr w:type="spellEnd"/>
-      <w:r>
-        <w:rPr>
-          <w:lang w:val="es-AR"/>
-        </w:rPr>
-        <w:t xml:space="preserve"> automáticos se realizó mediante la utilización de </w:t>
-      </w:r>
-      <w:proofErr w:type="spellStart"/>
-      <w:r>
-        <w:rPr>
-          <w:lang w:val="es-AR"/>
-        </w:rPr>
-        <w:t>Kudu</w:t>
-      </w:r>
-      <w:proofErr w:type="spellEnd"/>
-      <w:r>
-        <w:rPr>
-          <w:lang w:val="es-AR"/>
-        </w:rPr>
-        <w:t xml:space="preserve">, utilizando </w:t>
-      </w:r>
-      <w:proofErr w:type="spellStart"/>
-      <w:r>
-        <w:rPr>
-          <w:lang w:val="es-AR"/>
-        </w:rPr>
-        <w:t>Azure</w:t>
-      </w:r>
-      <w:proofErr w:type="spellEnd"/>
-      <w:r>
-        <w:rPr>
-          <w:lang w:val="es-AR"/>
-        </w:rPr>
-        <w:t xml:space="preserve"> app-</w:t>
-      </w:r>
-      <w:proofErr w:type="spellStart"/>
-      <w:r>
-        <w:rPr>
-          <w:lang w:val="es-AR"/>
-        </w:rPr>
-        <w:t>service</w:t>
-      </w:r>
-      <w:proofErr w:type="spellEnd"/>
-      <w:r>
-        <w:rPr>
-          <w:lang w:val="es-AR"/>
-        </w:rPr>
-        <w:t xml:space="preserve"> como servidor web.</w:t>
+        <w:t>La implementación de build automáticos se realizó mediante la utilización de Kudu, utilizando Azure app-service como servidor web.</w:t>
       </w:r>
     </w:p>
     <w:p>
@@ -812,35 +744,7 @@
         <w:rPr>
           <w:lang w:val="es-AR"/>
         </w:rPr>
-        <w:t xml:space="preserve">*Previamente se debe poseer cuenta </w:t>
-      </w:r>
-      <w:proofErr w:type="spellStart"/>
-      <w:r>
-        <w:rPr>
-          <w:lang w:val="es-AR"/>
-        </w:rPr>
-        <w:t>Azuure</w:t>
-      </w:r>
-      <w:proofErr w:type="spellEnd"/>
-      <w:r>
-        <w:rPr>
-          <w:lang w:val="es-AR"/>
-        </w:rPr>
-        <w:t xml:space="preserve"> con app-</w:t>
-      </w:r>
-      <w:proofErr w:type="spellStart"/>
-      <w:r>
-        <w:rPr>
-          <w:lang w:val="es-AR"/>
-        </w:rPr>
-        <w:t>service</w:t>
-      </w:r>
-      <w:proofErr w:type="spellEnd"/>
-      <w:r>
-        <w:rPr>
-          <w:lang w:val="es-AR"/>
-        </w:rPr>
-        <w:t xml:space="preserve"> creado</w:t>
+        <w:t>*Previamente se debe poseer cuenta Azuure con app-service creado</w:t>
       </w:r>
     </w:p>
     <w:p>
@@ -880,37 +784,13 @@
           <w:bCs/>
           <w:lang w:val="es-AR"/>
         </w:rPr>
-        <w:t xml:space="preserve">App </w:t>
-      </w:r>
-      <w:proofErr w:type="spellStart"/>
-      <w:r>
-        <w:rPr>
-          <w:b/>
-          <w:bCs/>
-          <w:lang w:val="es-AR"/>
-        </w:rPr>
-        <w:t>Services</w:t>
-      </w:r>
-      <w:proofErr w:type="spellEnd"/>
-      <w:r>
-        <w:rPr>
-          <w:lang w:val="es-AR"/>
-        </w:rPr>
-        <w:t xml:space="preserve"> y luego elija la instancia de App </w:t>
-      </w:r>
-      <w:proofErr w:type="spellStart"/>
-      <w:r>
-        <w:rPr>
-          <w:lang w:val="es-AR"/>
-        </w:rPr>
-        <w:t>Services</w:t>
-      </w:r>
-      <w:proofErr w:type="spellEnd"/>
-      <w:r>
-        <w:rPr>
-          <w:lang w:val="es-AR"/>
-        </w:rPr>
-        <w:t xml:space="preserve"> web que quiere implementar.</w:t>
+        <w:t>App Services</w:t>
+      </w:r>
+      <w:r>
+        <w:rPr>
+          <w:lang w:val="es-AR"/>
+        </w:rPr>
+        <w:t> y luego elija la instancia de App Services web que quiere implementar.</w:t>
       </w:r>
     </w:p>
     <w:p>
@@ -930,23 +810,13 @@
         </w:rPr>
         <w:t>En la página de la aplicación, seleccione </w:t>
       </w:r>
-      <w:proofErr w:type="spellStart"/>
       <w:r>
         <w:rPr>
           <w:b/>
           <w:bCs/>
           <w:lang w:val="es-AR"/>
         </w:rPr>
-        <w:t>Deployment</w:t>
-      </w:r>
-      <w:proofErr w:type="spellEnd"/>
-      <w:r>
-        <w:rPr>
-          <w:b/>
-          <w:bCs/>
-          <w:lang w:val="es-AR"/>
-        </w:rPr>
-        <w:t xml:space="preserve"> Center</w:t>
+        <w:t>Deployment Center</w:t>
       </w:r>
       <w:r>
         <w:rPr>
@@ -986,7 +856,6 @@
         </w:rPr>
         <w:t> y seleccione </w:t>
       </w:r>
-      <w:proofErr w:type="spellStart"/>
       <w:r>
         <w:rPr>
           <w:b/>
@@ -995,7 +864,6 @@
         </w:rPr>
         <w:t>Continue</w:t>
       </w:r>
-      <w:proofErr w:type="spellEnd"/>
       <w:r>
         <w:rPr>
           <w:lang w:val="es-AR"/>
@@ -1094,43 +962,7 @@
           <w:bCs/>
           <w:lang w:val="es-AR"/>
         </w:rPr>
-        <w:t xml:space="preserve">App Service </w:t>
-      </w:r>
-      <w:proofErr w:type="spellStart"/>
-      <w:r>
-        <w:rPr>
-          <w:b/>
-          <w:bCs/>
-          <w:lang w:val="es-AR"/>
-        </w:rPr>
-        <w:t>build</w:t>
-      </w:r>
-      <w:proofErr w:type="spellEnd"/>
-      <w:r>
-        <w:rPr>
-          <w:b/>
-          <w:bCs/>
-          <w:lang w:val="es-AR"/>
-        </w:rPr>
-        <w:t xml:space="preserve"> </w:t>
-      </w:r>
-      <w:proofErr w:type="spellStart"/>
-      <w:r>
-        <w:rPr>
-          <w:b/>
-          <w:bCs/>
-          <w:lang w:val="es-AR"/>
-        </w:rPr>
-        <w:t>service</w:t>
-      </w:r>
-      <w:proofErr w:type="spellEnd"/>
-      <w:r>
-        <w:rPr>
-          <w:b/>
-          <w:bCs/>
-          <w:lang w:val="es-AR"/>
-        </w:rPr>
-        <w:t>.</w:t>
+        <w:t>App Service build service.</w:t>
       </w:r>
     </w:p>
     <w:p>
@@ -1436,35 +1268,7 @@
         <w:rPr>
           <w:lang w:val="es-AR"/>
         </w:rPr>
-        <w:t xml:space="preserve">Al realizar un </w:t>
-      </w:r>
-      <w:proofErr w:type="spellStart"/>
-      <w:r>
-        <w:rPr>
-          <w:lang w:val="es-AR"/>
-        </w:rPr>
-        <w:t>commit</w:t>
-      </w:r>
-      <w:proofErr w:type="spellEnd"/>
-      <w:r>
-        <w:rPr>
-          <w:lang w:val="es-AR"/>
-        </w:rPr>
-        <w:t xml:space="preserve"> y </w:t>
-      </w:r>
-      <w:proofErr w:type="spellStart"/>
-      <w:r>
-        <w:rPr>
-          <w:lang w:val="es-AR"/>
-        </w:rPr>
-        <w:t>push</w:t>
-      </w:r>
-      <w:proofErr w:type="spellEnd"/>
-      <w:r>
-        <w:rPr>
-          <w:lang w:val="es-AR"/>
-        </w:rPr>
-        <w:t xml:space="preserve"> al repositorio</w:t>
+        <w:t>Al realizar un commit y push al repositorio</w:t>
       </w:r>
       <w:r>
         <w:rPr>
@@ -1476,77 +1280,7 @@
         <w:rPr>
           <w:lang w:val="es-AR"/>
         </w:rPr>
-        <w:t>(</w:t>
-      </w:r>
-      <w:proofErr w:type="spellStart"/>
-      <w:r>
-        <w:rPr>
-          <w:lang w:val="es-AR"/>
-        </w:rPr>
-        <w:t>github</w:t>
-      </w:r>
-      <w:proofErr w:type="spellEnd"/>
-      <w:r>
-        <w:rPr>
-          <w:lang w:val="es-AR"/>
-        </w:rPr>
-        <w:t xml:space="preserve">), </w:t>
-      </w:r>
-      <w:proofErr w:type="spellStart"/>
-      <w:r>
-        <w:rPr>
-          <w:lang w:val="es-AR"/>
-        </w:rPr>
-        <w:t>azure</w:t>
-      </w:r>
-      <w:proofErr w:type="spellEnd"/>
-      <w:r>
-        <w:rPr>
-          <w:lang w:val="es-AR"/>
-        </w:rPr>
-        <w:t xml:space="preserve"> app-</w:t>
-      </w:r>
-      <w:proofErr w:type="spellStart"/>
-      <w:r>
-        <w:rPr>
-          <w:lang w:val="es-AR"/>
-        </w:rPr>
-        <w:t>service</w:t>
-      </w:r>
-      <w:proofErr w:type="spellEnd"/>
-      <w:r>
-        <w:rPr>
-          <w:lang w:val="es-AR"/>
-        </w:rPr>
-        <w:t xml:space="preserve"> con </w:t>
-      </w:r>
-      <w:proofErr w:type="spellStart"/>
-      <w:r>
-        <w:rPr>
-          <w:lang w:val="es-AR"/>
-        </w:rPr>
-        <w:t>Kudu</w:t>
-      </w:r>
-      <w:proofErr w:type="spellEnd"/>
-      <w:r>
-        <w:rPr>
-          <w:lang w:val="es-AR"/>
-        </w:rPr>
-        <w:t xml:space="preserve"> automáticamente identifica los cambios realizado y genera el </w:t>
-      </w:r>
-      <w:proofErr w:type="spellStart"/>
-      <w:r>
-        <w:rPr>
-          <w:lang w:val="es-AR"/>
-        </w:rPr>
-        <w:t>Build</w:t>
-      </w:r>
-      <w:proofErr w:type="spellEnd"/>
-      <w:r>
-        <w:rPr>
-          <w:lang w:val="es-AR"/>
-        </w:rPr>
-        <w:t>.</w:t>
+        <w:t>(github), azure app-service con Kudu automáticamente identifica los cambios realizado y genera el Build.</w:t>
       </w:r>
     </w:p>
     <w:p>
@@ -1561,30 +1295,8 @@
         <w:rPr>
           <w:lang w:val="es-AR"/>
         </w:rPr>
-        <w:t xml:space="preserve">La trazabilidad de este se realiza con el ID del </w:t>
-      </w:r>
-      <w:proofErr w:type="spellStart"/>
-      <w:r>
-        <w:rPr>
-          <w:lang w:val="es-AR"/>
-        </w:rPr>
-        <w:t>commit</w:t>
-      </w:r>
-      <w:proofErr w:type="spellEnd"/>
-      <w:r>
-        <w:rPr>
-          <w:lang w:val="es-AR"/>
-        </w:rPr>
-        <w:t xml:space="preserve"> realizado en </w:t>
-      </w:r>
-      <w:proofErr w:type="spellStart"/>
-      <w:r>
-        <w:rPr>
-          <w:lang w:val="es-AR"/>
-        </w:rPr>
-        <w:t>github</w:t>
-      </w:r>
-      <w:proofErr w:type="spellEnd"/>
+        <w:t>La trazabilidad de este se realiza con el ID del commit realizado en github</w:t>
+      </w:r>
       <w:r>
         <w:rPr>
           <w:lang w:val="es-AR"/>
@@ -1675,7 +1387,7 @@
               </wp:anchor>
             </w:drawing>
           </mc:Choice>
-          <mc:Fallback xmlns:w16se="http://schemas.microsoft.com/office/word/2015/wordml/symex" xmlns:w16="http://schemas.microsoft.com/office/word/2018/wordml" xmlns:w16cid="http://schemas.microsoft.com/office/word/2016/wordml/cid" xmlns:w16cex="http://schemas.microsoft.com/office/word/2018/wordml/cex" xmlns:am3d="http://schemas.microsoft.com/office/drawing/2017/model3d" xmlns:aink="http://schemas.microsoft.com/office/drawing/2016/ink" xmlns:cx8="http://schemas.microsoft.com/office/drawing/2016/5/14/chartex" xmlns:cx7="http://schemas.microsoft.com/office/drawing/2016/5/13/chartex" xmlns:cx6="http://schemas.microsoft.com/office/drawing/2016/5/12/chartex" xmlns:cx5="http://schemas.microsoft.com/office/drawing/2016/5/11/chartex" xmlns:cx4="http://schemas.microsoft.com/office/drawing/2016/5/10/chartex" xmlns:cx3="http://schemas.microsoft.com/office/drawing/2016/5/9/chartex" xmlns:cx2="http://schemas.microsoft.com/office/drawing/2015/10/21/chartex" xmlns:cx1="http://schemas.microsoft.com/office/drawing/2015/9/8/chartex" xmlns:cx="http://schemas.microsoft.com/office/drawing/2014/chartex">
+          <mc:Fallback>
             <w:pict>
               <v:rect w14:anchorId="27B24332" id="Rectángulo 11" o:spid="_x0000_s1026" style="position:absolute;margin-left:218.4pt;margin-top:87.45pt;width:37.7pt;height:10pt;z-index:251661312;visibility:visible;mso-wrap-style:square;mso-wrap-distance-left:9pt;mso-wrap-distance-top:0;mso-wrap-distance-right:9pt;mso-wrap-distance-bottom:0;mso-position-horizontal:absolute;mso-position-horizontal-relative:text;mso-position-vertical:absolute;mso-position-vertical-relative:text;v-text-anchor:middle" o:gfxdata="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" filled="f" strokecolor="#c00000" strokeweight="1pt"/>
             </w:pict>
@@ -1799,7 +1511,7 @@
               </wp:anchor>
             </w:drawing>
           </mc:Choice>
-          <mc:Fallback xmlns:w16se="http://schemas.microsoft.com/office/word/2015/wordml/symex" xmlns:w16="http://schemas.microsoft.com/office/word/2018/wordml" xmlns:w16cid="http://schemas.microsoft.com/office/word/2016/wordml/cid" xmlns:w16cex="http://schemas.microsoft.com/office/word/2018/wordml/cex" xmlns:am3d="http://schemas.microsoft.com/office/drawing/2017/model3d" xmlns:aink="http://schemas.microsoft.com/office/drawing/2016/ink" xmlns:cx8="http://schemas.microsoft.com/office/drawing/2016/5/14/chartex" xmlns:cx7="http://schemas.microsoft.com/office/drawing/2016/5/13/chartex" xmlns:cx6="http://schemas.microsoft.com/office/drawing/2016/5/12/chartex" xmlns:cx5="http://schemas.microsoft.com/office/drawing/2016/5/11/chartex" xmlns:cx4="http://schemas.microsoft.com/office/drawing/2016/5/10/chartex" xmlns:cx3="http://schemas.microsoft.com/office/drawing/2016/5/9/chartex" xmlns:cx2="http://schemas.microsoft.com/office/drawing/2015/10/21/chartex" xmlns:cx1="http://schemas.microsoft.com/office/drawing/2015/9/8/chartex" xmlns:cx="http://schemas.microsoft.com/office/drawing/2014/chartex">
+          <mc:Fallback>
             <w:pict>
               <v:rect w14:anchorId="7069D9CB" id="Rectángulo 9" o:spid="_x0000_s1026" style="position:absolute;margin-left:420.65pt;margin-top:36.3pt;width:20.55pt;height:9.15pt;z-index:251660288;visibility:visible;mso-wrap-style:square;mso-wrap-distance-left:9pt;mso-wrap-distance-top:0;mso-wrap-distance-right:9pt;mso-wrap-distance-bottom:0;mso-position-horizontal:absolute;mso-position-horizontal-relative:text;mso-position-vertical:absolute;mso-position-vertical-relative:text;v-text-anchor:middle" o:gfxdata="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" filled="f" strokecolor="red" strokeweight="1pt"/>
             </w:pict>
@@ -1935,7 +1647,7 @@
               </wp:anchor>
             </w:drawing>
           </mc:Choice>
-          <mc:Fallback xmlns:w16se="http://schemas.microsoft.com/office/word/2015/wordml/symex" xmlns:w16="http://schemas.microsoft.com/office/word/2018/wordml" xmlns:w16cid="http://schemas.microsoft.com/office/word/2016/wordml/cid" xmlns:w16cex="http://schemas.microsoft.com/office/word/2018/wordml/cex" xmlns:am3d="http://schemas.microsoft.com/office/drawing/2017/model3d" xmlns:aink="http://schemas.microsoft.com/office/drawing/2016/ink" xmlns:cx8="http://schemas.microsoft.com/office/drawing/2016/5/14/chartex" xmlns:cx7="http://schemas.microsoft.com/office/drawing/2016/5/13/chartex" xmlns:cx6="http://schemas.microsoft.com/office/drawing/2016/5/12/chartex" xmlns:cx5="http://schemas.microsoft.com/office/drawing/2016/5/11/chartex" xmlns:cx4="http://schemas.microsoft.com/office/drawing/2016/5/10/chartex" xmlns:cx3="http://schemas.microsoft.com/office/drawing/2016/5/9/chartex" xmlns:cx2="http://schemas.microsoft.com/office/drawing/2015/10/21/chartex" xmlns:cx1="http://schemas.microsoft.com/office/drawing/2015/9/8/chartex" xmlns:cx="http://schemas.microsoft.com/office/drawing/2014/chartex">
+          <mc:Fallback>
             <w:pict>
               <v:rect w14:anchorId="15738982" id="Rectángulo 8" o:spid="_x0000_s1026" style="position:absolute;margin-left:118.1pt;margin-top:71.4pt;width:19.45pt;height:6.55pt;z-index:251659264;visibility:visible;mso-wrap-style:square;mso-wrap-distance-left:9pt;mso-wrap-distance-top:0;mso-wrap-distance-right:9pt;mso-wrap-distance-bottom:0;mso-position-horizontal:absolute;mso-position-horizontal-relative:text;mso-position-vertical:absolute;mso-position-vertical-relative:text;v-text-anchor:middle" o:gfxdata="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" filled="f" strokecolor="red" strokeweight="1pt"/>
             </w:pict>
@@ -2004,8 +1716,8 @@
 </file>
 
 <file path=word/numbering.xml><?xml version="1.0" encoding="utf-8"?>
-<w:numbering xmlns:wpc="http://schemas.microsoft.com/office/word/2010/wordprocessingCanvas" xmlns:mc="http://schemas.openxmlformats.org/markup-compatibility/2006" xmlns:o="urn:schemas-microsoft-com:office:office" xmlns:r="http://schemas.openxmlformats.org/officeDocument/2006/relationships" xmlns:m="http://schemas.openxmlformats.org/officeDocument/2006/math" xmlns:v="urn:schemas-microsoft-com:vml" xmlns:wp14="http://schemas.microsoft.com/office/word/2010/wordprocessingDrawing" xmlns:wp="http://schemas.openxmlformats.org/drawingml/2006/wordprocessingDrawing" xmlns:w10="urn:schemas-microsoft-com:office:word" xmlns:w="http://schemas.openxmlformats.org/wordprocessingml/2006/main" xmlns:w14="http://schemas.microsoft.com/office/word/2010/wordml" xmlns:w15="http://schemas.microsoft.com/office/word/2012/wordml" xmlns:wpg="http://schemas.microsoft.com/office/word/2010/wordprocessingGroup" xmlns:wpi="http://schemas.microsoft.com/office/word/2010/wordprocessingInk" xmlns:wne="http://schemas.microsoft.com/office/word/2006/wordml" xmlns:wps="http://schemas.microsoft.com/office/word/2010/wordprocessingShape" mc:Ignorable="w14 w15 wp14">
-  <w:abstractNum w:abstractNumId="0">
+<w:numbering xmlns:wpc="http://schemas.microsoft.com/office/word/2010/wordprocessingCanvas" xmlns:cx="http://schemas.microsoft.com/office/drawing/2014/chartex" xmlns:cx1="http://schemas.microsoft.com/office/drawing/2015/9/8/chartex" xmlns:cx2="http://schemas.microsoft.com/office/drawing/2015/10/21/chartex" xmlns:cx3="http://schemas.microsoft.com/office/drawing/2016/5/9/chartex" xmlns:cx4="http://schemas.microsoft.com/office/drawing/2016/5/10/chartex" xmlns:cx5="http://schemas.microsoft.com/office/drawing/2016/5/11/chartex" xmlns:cx6="http://schemas.microsoft.com/office/drawing/2016/5/12/chartex" xmlns:cx7="http://schemas.microsoft.com/office/drawing/2016/5/13/chartex" xmlns:cx8="http://schemas.microsoft.com/office/drawing/2016/5/14/chartex" xmlns:mc="http://schemas.openxmlformats.org/markup-compatibility/2006" xmlns:aink="http://schemas.microsoft.com/office/drawing/2016/ink" xmlns:am3d="http://schemas.microsoft.com/office/drawing/2017/model3d" xmlns:o="urn:schemas-microsoft-com:office:office" xmlns:r="http://schemas.openxmlformats.org/officeDocument/2006/relationships" xmlns:m="http://schemas.openxmlformats.org/officeDocument/2006/math" xmlns:v="urn:schemas-microsoft-com:vml" xmlns:wp14="http://schemas.microsoft.com/office/word/2010/wordprocessingDrawing" xmlns:wp="http://schemas.openxmlformats.org/drawingml/2006/wordprocessingDrawing" xmlns:w10="urn:schemas-microsoft-com:office:word" xmlns:w="http://schemas.openxmlformats.org/wordprocessingml/2006/main" xmlns:w14="http://schemas.microsoft.com/office/word/2010/wordml" xmlns:w15="http://schemas.microsoft.com/office/word/2012/wordml" xmlns:w16cex="http://schemas.microsoft.com/office/word/2018/wordml/cex" xmlns:w16cid="http://schemas.microsoft.com/office/word/2016/wordml/cid" xmlns:w16="http://schemas.microsoft.com/office/word/2018/wordml" xmlns:w16se="http://schemas.microsoft.com/office/word/2015/wordml/symex" xmlns:wpg="http://schemas.microsoft.com/office/word/2010/wordprocessingGroup" xmlns:wpi="http://schemas.microsoft.com/office/word/2010/wordprocessingInk" xmlns:wne="http://schemas.microsoft.com/office/word/2006/wordml" xmlns:wps="http://schemas.microsoft.com/office/word/2010/wordprocessingShape" mc:Ignorable="w14 w15 w16se w16cid w16 w16cex wp14">
+  <w:abstractNum w:abstractNumId="0" w15:restartNumberingAfterBreak="0">
     <w:nsid w:val="1F81567D"/>
     <w:multiLevelType w:val="multilevel"/>
     <w:tmpl w:val="5E82F57A"/>
@@ -2118,7 +1830,7 @@
       </w:pPr>
     </w:lvl>
   </w:abstractNum>
-  <w:abstractNum w:abstractNumId="1">
+  <w:abstractNum w:abstractNumId="1" w15:restartNumberingAfterBreak="0">
     <w:nsid w:val="3B5437B3"/>
     <w:multiLevelType w:val="hybridMultilevel"/>
     <w:tmpl w:val="0A826A02"/>
@@ -2204,7 +1916,7 @@
       </w:pPr>
     </w:lvl>
   </w:abstractNum>
-  <w:abstractNum w:abstractNumId="2">
+  <w:abstractNum w:abstractNumId="2" w15:restartNumberingAfterBreak="0">
     <w:nsid w:val="630625FA"/>
     <w:multiLevelType w:val="hybridMultilevel"/>
     <w:tmpl w:val="E3F02976"/>
@@ -2317,7 +2029,7 @@
       </w:rPr>
     </w:lvl>
   </w:abstractNum>
-  <w:abstractNum w:abstractNumId="3">
+  <w:abstractNum w:abstractNumId="3" w15:restartNumberingAfterBreak="0">
     <w:nsid w:val="66A17CE0"/>
     <w:multiLevelType w:val="multilevel"/>
     <w:tmpl w:val="EE2CA4FE"/>
@@ -2466,7 +2178,7 @@
       </w:rPr>
     </w:lvl>
   </w:abstractNum>
-  <w:abstractNum w:abstractNumId="4">
+  <w:abstractNum w:abstractNumId="4" w15:restartNumberingAfterBreak="0">
     <w:nsid w:val="688A364F"/>
     <w:multiLevelType w:val="hybridMultilevel"/>
     <w:tmpl w:val="D73E0D8C"/>
@@ -2579,7 +2291,7 @@
       </w:rPr>
     </w:lvl>
   </w:abstractNum>
-  <w:abstractNum w:abstractNumId="5">
+  <w:abstractNum w:abstractNumId="5" w15:restartNumberingAfterBreak="0">
     <w:nsid w:val="7AA01831"/>
     <w:multiLevelType w:val="hybridMultilevel"/>
     <w:tmpl w:val="8B32A5F8"/>
@@ -2692,7 +2404,7 @@
       </w:rPr>
     </w:lvl>
   </w:abstractNum>
-  <w:abstractNum w:abstractNumId="6">
+  <w:abstractNum w:abstractNumId="6" w15:restartNumberingAfterBreak="0">
     <w:nsid w:val="7BB760EE"/>
     <w:multiLevelType w:val="hybridMultilevel"/>
     <w:tmpl w:val="29B44836"/>
@@ -2830,7 +2542,7 @@
 </file>
 
 <file path=word/styles.xml><?xml version="1.0" encoding="utf-8"?>
-<w:styles xmlns:mc="http://schemas.openxmlformats.org/markup-compatibility/2006" xmlns:r="http://schemas.openxmlformats.org/officeDocument/2006/relationships" xmlns:w="http://schemas.openxmlformats.org/wordprocessingml/2006/main" xmlns:w14="http://schemas.microsoft.com/office/word/2010/wordml" xmlns:w15="http://schemas.microsoft.com/office/word/2012/wordml" mc:Ignorable="w14 w15">
+<w:styles xmlns:mc="http://schemas.openxmlformats.org/markup-compatibility/2006" xmlns:r="http://schemas.openxmlformats.org/officeDocument/2006/relationships" xmlns:w="http://schemas.openxmlformats.org/wordprocessingml/2006/main" xmlns:w14="http://schemas.microsoft.com/office/word/2010/wordml" xmlns:w15="http://schemas.microsoft.com/office/word/2012/wordml" xmlns:w16cex="http://schemas.microsoft.com/office/word/2018/wordml/cex" xmlns:w16cid="http://schemas.microsoft.com/office/word/2016/wordml/cid" xmlns:w16="http://schemas.microsoft.com/office/word/2018/wordml" xmlns:w16se="http://schemas.microsoft.com/office/word/2015/wordml/symex" mc:Ignorable="w14 w15 w16se w16cid w16 w16cex">
   <w:docDefaults>
     <w:rPrDefault>
       <w:rPr>
@@ -2846,7 +2558,7 @@
       </w:pPr>
     </w:pPrDefault>
   </w:docDefaults>
-  <w:latentStyles w:defLockedState="0" w:defUIPriority="99" w:defSemiHidden="0" w:defUnhideWhenUsed="0" w:defQFormat="0" w:count="371">
+  <w:latentStyles w:defLockedState="0" w:defUIPriority="99" w:defSemiHidden="0" w:defUnhideWhenUsed="0" w:defQFormat="0" w:count="376">
     <w:lsdException w:name="Normal" w:uiPriority="0" w:qFormat="1"/>
     <w:lsdException w:name="heading 1" w:uiPriority="9" w:qFormat="1"/>
     <w:lsdException w:name="heading 2" w:semiHidden="1" w:uiPriority="9" w:unhideWhenUsed="1" w:qFormat="1"/>
@@ -2952,7 +2664,6 @@
     <w:lsdException w:name="HTML Sample" w:semiHidden="1" w:unhideWhenUsed="1"/>
     <w:lsdException w:name="HTML Typewriter" w:semiHidden="1" w:unhideWhenUsed="1"/>
     <w:lsdException w:name="HTML Variable" w:semiHidden="1" w:unhideWhenUsed="1"/>
-    <w:lsdException w:name="Normal Table" w:semiHidden="1" w:unhideWhenUsed="1"/>
     <w:lsdException w:name="annotation subject" w:semiHidden="1" w:unhideWhenUsed="1"/>
     <w:lsdException w:name="No List" w:semiHidden="1" w:unhideWhenUsed="1"/>
     <w:lsdException w:name="Outline List 1" w:semiHidden="1" w:unhideWhenUsed="1"/>
@@ -2995,11 +2706,8 @@
     <w:lsdException w:name="Table Contemporary" w:semiHidden="1" w:unhideWhenUsed="1"/>
     <w:lsdException w:name="Table Elegant" w:semiHidden="1" w:unhideWhenUsed="1"/>
     <w:lsdException w:name="Table Professional" w:semiHidden="1" w:unhideWhenUsed="1"/>
-    <w:lsdException w:name="Table Subtle 1" w:semiHidden="1" w:unhideWhenUsed="1"/>
     <w:lsdException w:name="Table Subtle 2" w:semiHidden="1" w:unhideWhenUsed="1"/>
     <w:lsdException w:name="Table Web 1" w:semiHidden="1" w:unhideWhenUsed="1"/>
-    <w:lsdException w:name="Table Web 2" w:semiHidden="1" w:unhideWhenUsed="1"/>
-    <w:lsdException w:name="Table Web 3" w:semiHidden="1" w:unhideWhenUsed="1"/>
     <w:lsdException w:name="Balloon Text" w:semiHidden="1" w:unhideWhenUsed="1"/>
     <w:lsdException w:name="Table Grid" w:uiPriority="39"/>
     <w:lsdException w:name="Table Theme" w:semiHidden="1" w:unhideWhenUsed="1"/>
@@ -3218,6 +2926,11 @@
     <w:lsdException w:name="List Table 5 Dark Accent 6" w:uiPriority="50"/>
     <w:lsdException w:name="List Table 6 Colorful Accent 6" w:uiPriority="51"/>
     <w:lsdException w:name="List Table 7 Colorful Accent 6" w:uiPriority="52"/>
+    <w:lsdException w:name="Mention" w:semiHidden="1" w:unhideWhenUsed="1"/>
+    <w:lsdException w:name="Smart Hyperlink" w:semiHidden="1" w:unhideWhenUsed="1"/>
+    <w:lsdException w:name="Hashtag" w:semiHidden="1" w:unhideWhenUsed="1"/>
+    <w:lsdException w:name="Unresolved Mention" w:semiHidden="1" w:unhideWhenUsed="1"/>
+    <w:lsdException w:name="Smart Link" w:semiHidden="1" w:unhideWhenUsed="1"/>
   </w:latentStyles>
   <w:style w:type="paragraph" w:default="1" w:styleId="Normal">
     <w:name w:val="Normal"/>

</xml_diff>